<commit_message>
update requirments and resume
</commit_message>
<xml_diff>
--- a/Week12. second_turn_start/Requirements_second_turn_Aseev_Malofeeva_v1.1.docx
+++ b/Week12. second_turn_start/Requirements_second_turn_Aseev_Malofeeva_v1.1.docx
@@ -384,8 +384,6 @@
         </w:rPr>
         <w:t>пользователем.</w:t>
       </w:r>
-      <w:bookmarkStart w:id="2" w:name="_GoBack"/>
-      <w:bookmarkEnd w:id="2"/>
     </w:p>
     <w:p>
       <w:pPr>
@@ -1668,6 +1666,28 @@
         </w:rPr>
         <w:t>.</w:t>
       </w:r>
+    </w:p>
+    <w:p>
+      <w:pPr>
+        <w:pStyle w:val="a3"/>
+        <w:numPr>
+          <w:ilvl w:val="1"/>
+          <w:numId w:val="14"/>
+        </w:numPr>
+        <w:spacing w:line="360" w:lineRule="auto"/>
+        <w:jc w:val="both"/>
+        <w:rPr>
+          <w:rFonts w:ascii="Times New Roman" w:hAnsi="Times New Roman" w:cs="Times New Roman"/>
+        </w:rPr>
+      </w:pPr>
+      <w:r>
+        <w:rPr>
+          <w:rFonts w:ascii="Times New Roman" w:hAnsi="Times New Roman" w:cs="Times New Roman"/>
+        </w:rPr>
+        <w:t xml:space="preserve"> Объем загружаемого пользователем файла с исходным кодом для решения задачи не должен превышать 64Кб.</w:t>
+      </w:r>
+      <w:bookmarkStart w:id="2" w:name="_GoBack"/>
+      <w:bookmarkEnd w:id="2"/>
     </w:p>
     <w:p>
       <w:pPr>
@@ -3999,7 +4019,7 @@
 </file>
 
 <file path=customXml/itemProps1.xml><?xml version="1.0" encoding="utf-8"?>
-<ds:datastoreItem xmlns:ds="http://schemas.openxmlformats.org/officeDocument/2006/customXml" ds:itemID="{158AD106-942A-460C-8929-B54C83C1B898}">
+<ds:datastoreItem xmlns:ds="http://schemas.openxmlformats.org/officeDocument/2006/customXml" ds:itemID="{92E17955-6FFD-4C3F-9C54-999E8140336D}">
   <ds:schemaRefs>
     <ds:schemaRef ds:uri="http://schemas.openxmlformats.org/officeDocument/2006/bibliography"/>
   </ds:schemaRefs>

</xml_diff>